<commit_message>
hazard rate and survival probability for exponential, Weibull, and log-logistic model
</commit_message>
<xml_diff>
--- a/surv_final.docx
+++ b/surv_final.docx
@@ -5,6 +5,24 @@
     <w:p>
       <w:pPr>
         <w:spacing w:line="360" w:lineRule="auto"/>
+        <w:jc w:val="center"/>
+        <w:rPr>
+          <w:rFonts w:ascii="Times New Roman" w:cs="Times New Roman" w:eastAsia="Times New Roman" w:hAnsi="Times New Roman"/>
+          <w:b w:val="1"/>
+        </w:rPr>
+      </w:pPr>
+      <w:r>
+        <w:rPr>
+          <w:rFonts w:ascii="Times New Roman" w:cs="Times New Roman" w:eastAsia="Times New Roman" w:hAnsi="Times New Roman"/>
+          <w:b w:val="1"/>
+          <w:rtl w:val="0"/>
+        </w:rPr>
+        <w:t xml:space="preserve">The Effect of Chemotherapy on Breast Cancer Survival</w:t>
+      </w:r>
+    </w:p>
+    <w:p>
+      <w:pPr>
+        <w:spacing w:line="360" w:lineRule="auto"/>
         <w:rPr>
           <w:rFonts w:ascii="Times New Roman" w:cs="Times New Roman" w:eastAsia="Times New Roman" w:hAnsi="Times New Roman"/>
           <w:b w:val="1"/>
@@ -191,6 +209,19 @@
         <w:spacing w:line="360" w:lineRule="auto"/>
         <w:rPr>
           <w:rFonts w:ascii="Times New Roman" w:cs="Times New Roman" w:eastAsia="Times New Roman" w:hAnsi="Times New Roman"/>
+        </w:rPr>
+      </w:pPr>
+      <w:r>
+        <w:rPr>
+          <w:rtl w:val="0"/>
+        </w:rPr>
+      </w:r>
+    </w:p>
+    <w:p>
+      <w:pPr>
+        <w:spacing w:line="360" w:lineRule="auto"/>
+        <w:rPr>
+          <w:rFonts w:ascii="Times New Roman" w:cs="Times New Roman" w:eastAsia="Times New Roman" w:hAnsi="Times New Roman"/>
           <w:b w:val="1"/>
           <w:i w:val="1"/>
         </w:rPr>
@@ -289,19 +320,6 @@
         <w:spacing w:line="360" w:lineRule="auto"/>
         <w:rPr>
           <w:rFonts w:ascii="Times New Roman" w:cs="Times New Roman" w:eastAsia="Times New Roman" w:hAnsi="Times New Roman"/>
-        </w:rPr>
-      </w:pPr>
-      <w:r>
-        <w:rPr>
-          <w:rtl w:val="0"/>
-        </w:rPr>
-      </w:r>
-    </w:p>
-    <w:p>
-      <w:pPr>
-        <w:spacing w:line="360" w:lineRule="auto"/>
-        <w:rPr>
-          <w:rFonts w:ascii="Times New Roman" w:cs="Times New Roman" w:eastAsia="Times New Roman" w:hAnsi="Times New Roman"/>
           <w:b w:val="1"/>
         </w:rPr>
       </w:pPr>
@@ -357,6 +375,19 @@
       </w:pPr>
       <w:r>
         <w:rPr>
+          <w:rtl w:val="0"/>
+        </w:rPr>
+      </w:r>
+    </w:p>
+    <w:p>
+      <w:pPr>
+        <w:spacing w:line="360" w:lineRule="auto"/>
+        <w:rPr>
+          <w:rFonts w:ascii="Times New Roman" w:cs="Times New Roman" w:eastAsia="Times New Roman" w:hAnsi="Times New Roman"/>
+        </w:rPr>
+      </w:pPr>
+      <w:r>
+        <w:rPr>
           <w:rFonts w:ascii="Times New Roman" w:cs="Times New Roman" w:eastAsia="Times New Roman" w:hAnsi="Times New Roman"/>
           <w:rtl w:val="0"/>
         </w:rPr>
@@ -411,12 +442,12 @@
           <wp:inline distB="0" distT="0" distL="0" distR="0">
             <wp:extent cx="5399609" cy="5195313"/>
             <wp:effectExtent b="0" l="0" r="0" t="0"/>
-            <wp:docPr descr="A collage of multiple graphs&#10;&#10;Description automatically generated" id="2075671018" name="image3.png"/>
+            <wp:docPr descr="A collage of multiple graphs&#10;&#10;Description automatically generated" id="2075671018" name="image4.png"/>
             <a:graphic>
               <a:graphicData uri="http://schemas.openxmlformats.org/drawingml/2006/picture">
                 <pic:pic>
                   <pic:nvPicPr>
-                    <pic:cNvPr descr="A collage of multiple graphs&#10;&#10;Description automatically generated" id="0" name="image3.png"/>
+                    <pic:cNvPr descr="A collage of multiple graphs&#10;&#10;Description automatically generated" id="0" name="image4.png"/>
                     <pic:cNvPicPr preferRelativeResize="0"/>
                   </pic:nvPicPr>
                   <pic:blipFill>
@@ -503,12 +534,12 @@
           <wp:inline distB="0" distT="0" distL="0" distR="0">
             <wp:extent cx="3143435" cy="2539969"/>
             <wp:effectExtent b="0" l="0" r="0" t="0"/>
-            <wp:docPr descr="A screenshot of a graph&#10;&#10;Description automatically generated" id="2075671021" name="image4.png"/>
+            <wp:docPr descr="A screenshot of a graph&#10;&#10;Description automatically generated" id="2075671021" name="image3.png"/>
             <a:graphic>
               <a:graphicData uri="http://schemas.openxmlformats.org/drawingml/2006/picture">
                 <pic:pic>
                   <pic:nvPicPr>
-                    <pic:cNvPr descr="A screenshot of a graph&#10;&#10;Description automatically generated" id="0" name="image4.png"/>
+                    <pic:cNvPr descr="A screenshot of a graph&#10;&#10;Description automatically generated" id="0" name="image3.png"/>
                     <pic:cNvPicPr preferRelativeResize="0"/>
                   </pic:nvPicPr>
                   <pic:blipFill>
@@ -602,7 +633,7 @@
     </w:p>
     <w:p>
       <w:pPr>
-        <w:spacing w:after="240" w:before="240" w:line="360" w:lineRule="auto"/>
+        <w:spacing w:after="0" w:before="0" w:line="360" w:lineRule="auto"/>
         <w:rPr>
           <w:rFonts w:ascii="Times New Roman" w:cs="Times New Roman" w:eastAsia="Times New Roman" w:hAnsi="Times New Roman"/>
         </w:rPr>
@@ -617,7 +648,20 @@
     </w:p>
     <w:p>
       <w:pPr>
-        <w:spacing w:after="240" w:before="240" w:line="360" w:lineRule="auto"/>
+        <w:spacing w:after="0" w:before="0" w:line="360" w:lineRule="auto"/>
+        <w:rPr>
+          <w:rFonts w:ascii="Times New Roman" w:cs="Times New Roman" w:eastAsia="Times New Roman" w:hAnsi="Times New Roman"/>
+        </w:rPr>
+      </w:pPr>
+      <w:r>
+        <w:rPr>
+          <w:rtl w:val="0"/>
+        </w:rPr>
+      </w:r>
+    </w:p>
+    <w:p>
+      <w:pPr>
+        <w:spacing w:after="0" w:before="0" w:line="360" w:lineRule="auto"/>
         <w:rPr>
           <w:rFonts w:ascii="Times New Roman" w:cs="Times New Roman" w:eastAsia="Times New Roman" w:hAnsi="Times New Roman"/>
         </w:rPr>
@@ -753,12 +797,12 @@
               <wp:inline distB="114300" distT="114300" distL="114300" distR="114300">
                 <wp:extent cx="5731200" cy="3187700"/>
                 <wp:effectExtent b="0" l="0" r="0" t="0"/>
-                <wp:docPr id="2075671015" name="image13.png"/>
+                <wp:docPr id="2075671015" name="image15.png"/>
                 <a:graphic>
                   <a:graphicData uri="http://schemas.openxmlformats.org/drawingml/2006/picture">
                     <pic:pic>
                       <pic:nvPicPr>
-                        <pic:cNvPr id="0" name="image13.png"/>
+                        <pic:cNvPr id="0" name="image15.png"/>
                         <pic:cNvPicPr preferRelativeResize="0"/>
                       </pic:nvPicPr>
                       <pic:blipFill>
@@ -917,12 +961,12 @@
               <wp:inline distB="114300" distT="114300" distL="114300" distR="114300">
                 <wp:extent cx="5738813" cy="3174459"/>
                 <wp:effectExtent b="0" l="0" r="0" t="0"/>
-                <wp:docPr id="2075671014" name="image12.png"/>
+                <wp:docPr id="2075671014" name="image8.png"/>
                 <a:graphic>
                   <a:graphicData uri="http://schemas.openxmlformats.org/drawingml/2006/picture">
                     <pic:pic>
                       <pic:nvPicPr>
-                        <pic:cNvPr id="0" name="image12.png"/>
+                        <pic:cNvPr id="0" name="image8.png"/>
                         <pic:cNvPicPr preferRelativeResize="0"/>
                       </pic:nvPicPr>
                       <pic:blipFill>
@@ -1074,12 +1118,12 @@
           <wp:inline distB="19050" distT="19050" distL="19050" distR="19050">
             <wp:extent cx="5731200" cy="3937000"/>
             <wp:effectExtent b="0" l="0" r="0" t="0"/>
-            <wp:docPr id="2075671020" name="image2.png"/>
+            <wp:docPr id="2075671020" name="image5.png"/>
             <a:graphic>
               <a:graphicData uri="http://schemas.openxmlformats.org/drawingml/2006/picture">
                 <pic:pic>
                   <pic:nvPicPr>
-                    <pic:cNvPr id="0" name="image2.png"/>
+                    <pic:cNvPr id="0" name="image5.png"/>
                     <pic:cNvPicPr preferRelativeResize="0"/>
                   </pic:nvPicPr>
                   <pic:blipFill>
@@ -1128,6 +1172,77 @@
     <w:p>
       <w:pPr>
         <w:spacing w:line="360" w:lineRule="auto"/>
+        <w:jc w:val="left"/>
+        <w:rPr>
+          <w:rFonts w:ascii="Times New Roman" w:cs="Times New Roman" w:eastAsia="Times New Roman" w:hAnsi="Times New Roman"/>
+        </w:rPr>
+      </w:pPr>
+      <w:r>
+        <w:rPr>
+          <w:rtl w:val="0"/>
+        </w:rPr>
+      </w:r>
+    </w:p>
+    <w:p>
+      <w:pPr>
+        <w:spacing w:after="0" w:before="0" w:line="360" w:lineRule="auto"/>
+        <w:rPr>
+          <w:rFonts w:ascii="Times New Roman" w:cs="Times New Roman" w:eastAsia="Times New Roman" w:hAnsi="Times New Roman"/>
+        </w:rPr>
+      </w:pPr>
+      <w:r>
+        <w:rPr>
+          <w:rFonts w:ascii="Times New Roman" w:cs="Times New Roman" w:eastAsia="Times New Roman" w:hAnsi="Times New Roman"/>
+          <w:rtl w:val="0"/>
+        </w:rPr>
+        <w:t xml:space="preserve">The piecewise Cox model for the risk of death showed chemotherapy was not significant (p=0.463). Significant predictors included age at diagnosis (p&lt;0.001), tumor size (p=0.001), hormone therapy (p&lt;0.001), radiotherapy (p=0.043), HER2-positive status (p&lt;0.001), and tumor stage (p&lt;0.001). Although the 180+ months time interval was not significant, the piecewise model outperformed the mutation count model with a lower AIC (9027.52 vs. 9861.14) and a higher concordance index (0.79 vs. 0.66), highlighting its superior performance in capturing survival dynamics.</w:t>
+      </w:r>
+    </w:p>
+    <w:p>
+      <w:pPr>
+        <w:spacing w:after="0" w:before="0" w:line="360" w:lineRule="auto"/>
+        <w:rPr>
+          <w:rFonts w:ascii="Times New Roman" w:cs="Times New Roman" w:eastAsia="Times New Roman" w:hAnsi="Times New Roman"/>
+        </w:rPr>
+      </w:pPr>
+      <w:r>
+        <w:rPr>
+          <w:rtl w:val="0"/>
+        </w:rPr>
+      </w:r>
+    </w:p>
+    <w:p>
+      <w:pPr>
+        <w:spacing w:after="0" w:before="0" w:line="360" w:lineRule="auto"/>
+        <w:rPr>
+          <w:rFonts w:ascii="Times New Roman" w:cs="Times New Roman" w:eastAsia="Times New Roman" w:hAnsi="Times New Roman"/>
+        </w:rPr>
+      </w:pPr>
+      <w:r>
+        <w:rPr>
+          <w:rFonts w:ascii="Times New Roman" w:cs="Times New Roman" w:eastAsia="Times New Roman" w:hAnsi="Times New Roman"/>
+          <w:rtl w:val="0"/>
+        </w:rPr>
+        <w:t xml:space="preserve">The piecewise Cox model for the risk of relapse showed chemotherapy was not significant (p=0.606). Significant predictors included age at diagnosis (p=0.006), tumor size (p=0.009), hormone therapy (p&lt;0.001), HER2-positive status (p&lt;0.001), tumor stage (p&lt;0.001), and mutation count (p=0.015). Despite the insignificance of the 180+ months time interval, the piecewise model outperformed the mutation count model with a lower AIC (6996.59 vs. 7543.27) and a higher concordance index (0.76 vs. 0.58), indicating better fit and performance.</w:t>
+      </w:r>
+    </w:p>
+    <w:p>
+      <w:pPr>
+        <w:spacing w:line="360" w:lineRule="auto"/>
+        <w:jc w:val="left"/>
+        <w:rPr>
+          <w:rFonts w:ascii="Times New Roman" w:cs="Times New Roman" w:eastAsia="Times New Roman" w:hAnsi="Times New Roman"/>
+        </w:rPr>
+      </w:pPr>
+      <w:r>
+        <w:rPr>
+          <w:rtl w:val="0"/>
+        </w:rPr>
+      </w:r>
+    </w:p>
+    <w:p>
+      <w:pPr>
+        <w:spacing w:line="360" w:lineRule="auto"/>
         <w:rPr>
           <w:rFonts w:ascii="Times New Roman" w:cs="Times New Roman" w:eastAsia="Times New Roman" w:hAnsi="Times New Roman"/>
         </w:rPr>
@@ -1140,12 +1255,12 @@
           <wp:inline distB="19050" distT="19050" distL="19050" distR="19050">
             <wp:extent cx="5731200" cy="4000500"/>
             <wp:effectExtent b="0" l="0" r="0" t="0"/>
-            <wp:docPr id="2075671023" name="image5.png"/>
+            <wp:docPr id="2075671023" name="image1.png"/>
             <a:graphic>
               <a:graphicData uri="http://schemas.openxmlformats.org/drawingml/2006/picture">
                 <pic:pic>
                   <pic:nvPicPr>
-                    <pic:cNvPr id="0" name="image5.png"/>
+                    <pic:cNvPr id="0" name="image1.png"/>
                     <pic:cNvPicPr preferRelativeResize="0"/>
                   </pic:nvPicPr>
                   <pic:blipFill>
@@ -1193,49 +1308,6 @@
     </w:p>
     <w:p>
       <w:pPr>
-        <w:spacing w:after="240" w:before="240" w:line="360" w:lineRule="auto"/>
-        <w:rPr>
-          <w:rFonts w:ascii="Times New Roman" w:cs="Times New Roman" w:eastAsia="Times New Roman" w:hAnsi="Times New Roman"/>
-        </w:rPr>
-      </w:pPr>
-      <w:r>
-        <w:rPr>
-          <w:rFonts w:ascii="Times New Roman" w:cs="Times New Roman" w:eastAsia="Times New Roman" w:hAnsi="Times New Roman"/>
-          <w:rtl w:val="0"/>
-        </w:rPr>
-        <w:t xml:space="preserve">The piecewise Cox model for the risk of death showed chemotherapy was not significant (p=0.463). Significant predictors included age at diagnosis (p&lt;0.001), tumor size (p=0.001), hormone therapy (p&lt;0.001), radiotherapy (p=0.043), HER2-positive status (p&lt;0.001), and tumor stage (p&lt;0.001). Although the 180+ months time interval was not significant, the piecewise model outperformed the mutation count model with a lower AIC (9027.52 vs. 9861.14) and a higher concordance index (0.79 vs. 0.66), highlighting its superior performance in capturing survival dynamics.</w:t>
-      </w:r>
-    </w:p>
-    <w:p>
-      <w:pPr>
-        <w:spacing w:after="240" w:before="240" w:line="360" w:lineRule="auto"/>
-        <w:rPr>
-          <w:rFonts w:ascii="Times New Roman" w:cs="Times New Roman" w:eastAsia="Times New Roman" w:hAnsi="Times New Roman"/>
-        </w:rPr>
-      </w:pPr>
-      <w:r>
-        <w:rPr>
-          <w:rFonts w:ascii="Times New Roman" w:cs="Times New Roman" w:eastAsia="Times New Roman" w:hAnsi="Times New Roman"/>
-          <w:rtl w:val="0"/>
-        </w:rPr>
-        <w:t xml:space="preserve">The piecewise Cox model for the risk of relapse showed chemotherapy was not significant (p=0.606). Significant predictors included age at diagnosis (p=0.006), tumor size (p=0.009), hormone therapy (p&lt;0.001), HER2-positive status (p&lt;0.001), tumor stage (p&lt;0.001), and mutation count (p=0.015). Despite the insignificance of the 180+ months time interval, the piecewise model outperformed the mutation count model with a lower AIC (6996.59 vs. 7543.27) and a higher concordance index (0.76 vs. 0.58), indicating better fit and performance.</w:t>
-      </w:r>
-    </w:p>
-    <w:p>
-      <w:pPr>
-        <w:spacing w:after="240" w:before="240" w:line="360" w:lineRule="auto"/>
-        <w:rPr>
-          <w:rFonts w:ascii="Times New Roman" w:cs="Times New Roman" w:eastAsia="Times New Roman" w:hAnsi="Times New Roman"/>
-        </w:rPr>
-      </w:pPr>
-      <w:r>
-        <w:rPr>
-          <w:rtl w:val="0"/>
-        </w:rPr>
-      </w:r>
-    </w:p>
-    <w:p>
-      <w:pPr>
         <w:spacing w:line="360" w:lineRule="auto"/>
         <w:rPr>
           <w:rFonts w:ascii="Times New Roman" w:cs="Times New Roman" w:eastAsia="Times New Roman" w:hAnsi="Times New Roman"/>
@@ -1558,6 +1630,19 @@
       </w:pPr>
       <w:r>
         <w:rPr>
+          <w:rtl w:val="0"/>
+        </w:rPr>
+      </w:r>
+    </w:p>
+    <w:p>
+      <w:pPr>
+        <w:spacing w:line="360" w:lineRule="auto"/>
+        <w:rPr>
+          <w:rFonts w:ascii="Times New Roman" w:cs="Times New Roman" w:eastAsia="Times New Roman" w:hAnsi="Times New Roman"/>
+        </w:rPr>
+      </w:pPr>
+      <w:r>
+        <w:rPr>
           <w:rFonts w:ascii="Times New Roman" w:cs="Times New Roman" w:eastAsia="Times New Roman" w:hAnsi="Times New Roman"/>
           <w:rtl w:val="0"/>
         </w:rPr>
@@ -1637,6 +1722,7 @@
           <w:b w:val="1"/>
         </w:rPr>
         <w:sectPr>
+          <w:footerReference r:id="rId15" w:type="default"/>
           <w:pgSz w:h="16848" w:w="11952" w:orient="portrait"/>
           <w:pgMar w:bottom="1440" w:top="1440" w:left="1440" w:right="1440" w:header="720" w:footer="720"/>
           <w:pgNumType w:start="1"/>
@@ -16179,7 +16265,7 @@
                     <pic:cNvPicPr preferRelativeResize="0"/>
                   </pic:nvPicPr>
                   <pic:blipFill>
-                    <a:blip r:embed="rId15"/>
+                    <a:blip r:embed="rId16"/>
                     <a:srcRect b="0" l="0" r="0" t="0"/>
                     <a:stretch>
                       <a:fillRect/>
@@ -16233,7 +16319,7 @@
                     <pic:cNvPicPr preferRelativeResize="0"/>
                   </pic:nvPicPr>
                   <pic:blipFill>
-                    <a:blip r:embed="rId16"/>
+                    <a:blip r:embed="rId17"/>
                     <a:srcRect b="0" l="0" r="0" t="0"/>
                     <a:stretch>
                       <a:fillRect/>
@@ -16272,7 +16358,7 @@
                     <pic:cNvPicPr preferRelativeResize="0"/>
                   </pic:nvPicPr>
                   <pic:blipFill>
-                    <a:blip r:embed="rId17"/>
+                    <a:blip r:embed="rId18"/>
                     <a:srcRect b="0" l="0" r="0" t="0"/>
                     <a:stretch>
                       <a:fillRect/>
@@ -16311,7 +16397,7 @@
                     <pic:cNvPicPr preferRelativeResize="0"/>
                   </pic:nvPicPr>
                   <pic:blipFill>
-                    <a:blip r:embed="rId18"/>
+                    <a:blip r:embed="rId19"/>
                     <a:srcRect b="0" l="0" r="0" t="0"/>
                     <a:stretch>
                       <a:fillRect/>
@@ -16341,16 +16427,16 @@
           <wp:inline distB="114300" distT="114300" distL="114300" distR="114300">
             <wp:extent cx="5731200" cy="1574800"/>
             <wp:effectExtent b="0" l="0" r="0" t="0"/>
-            <wp:docPr id="2075671017" name="image1.png"/>
+            <wp:docPr id="2075671017" name="image2.png"/>
             <a:graphic>
               <a:graphicData uri="http://schemas.openxmlformats.org/drawingml/2006/picture">
                 <pic:pic>
                   <pic:nvPicPr>
-                    <pic:cNvPr id="0" name="image1.png"/>
+                    <pic:cNvPr id="0" name="image2.png"/>
                     <pic:cNvPicPr preferRelativeResize="0"/>
                   </pic:nvPicPr>
                   <pic:blipFill>
-                    <a:blip r:embed="rId19"/>
+                    <a:blip r:embed="rId20"/>
                     <a:srcRect b="0" l="0" r="0" t="0"/>
                     <a:stretch>
                       <a:fillRect/>
@@ -16389,7 +16475,7 @@
                     <pic:cNvPicPr preferRelativeResize="0"/>
                   </pic:nvPicPr>
                   <pic:blipFill>
-                    <a:blip r:embed="rId20"/>
+                    <a:blip r:embed="rId21"/>
                     <a:srcRect b="0" l="0" r="0" t="0"/>
                     <a:stretch>
                       <a:fillRect/>
@@ -16428,7 +16514,7 @@
                     <pic:cNvPicPr preferRelativeResize="0"/>
                   </pic:nvPicPr>
                   <pic:blipFill>
-                    <a:blip r:embed="rId21"/>
+                    <a:blip r:embed="rId22"/>
                     <a:srcRect b="0" l="0" r="0" t="0"/>
                     <a:stretch>
                       <a:fillRect/>
@@ -16458,16 +16544,16 @@
           <wp:inline distB="114300" distT="114300" distL="114300" distR="114300">
             <wp:extent cx="5731200" cy="1041400"/>
             <wp:effectExtent b="0" l="0" r="0" t="0"/>
-            <wp:docPr id="2075671022" name="image8.png"/>
+            <wp:docPr id="2075671022" name="image12.png"/>
             <a:graphic>
               <a:graphicData uri="http://schemas.openxmlformats.org/drawingml/2006/picture">
                 <pic:pic>
                   <pic:nvPicPr>
-                    <pic:cNvPr id="0" name="image8.png"/>
+                    <pic:cNvPr id="0" name="image12.png"/>
                     <pic:cNvPicPr preferRelativeResize="0"/>
                   </pic:nvPicPr>
                   <pic:blipFill>
-                    <a:blip r:embed="rId22"/>
+                    <a:blip r:embed="rId23"/>
                     <a:srcRect b="0" l="0" r="0" t="0"/>
                     <a:stretch>
                       <a:fillRect/>
@@ -16500,6 +16586,29 @@
     </w:sectPr>
   </w:body>
 </w:document>
+</file>
+
+<file path=word/footer1.xml><?xml version="1.0" encoding="utf-8"?>
+<w:ftr xmlns:mc="http://schemas.openxmlformats.org/markup-compatibility/2006" xmlns:o="urn:schemas-microsoft-com:office:office" xmlns:r="http://schemas.openxmlformats.org/officeDocument/2006/relationships" xmlns:m="http://schemas.openxmlformats.org/officeDocument/2006/math" xmlns:v="urn:schemas-microsoft-com:vml" xmlns:wp="http://schemas.openxmlformats.org/drawingml/2006/wordprocessingDrawing" xmlns:w10="urn:schemas-microsoft-com:office:word" xmlns:w="http://schemas.openxmlformats.org/wordprocessingml/2006/main" xmlns:wne="http://schemas.microsoft.com/office/word/2006/wordml" xmlns:sl="http://schemas.openxmlformats.org/schemaLibrary/2006/main" xmlns:a="http://schemas.openxmlformats.org/drawingml/2006/main" xmlns:pic="http://schemas.openxmlformats.org/drawingml/2006/picture" xmlns:c="http://schemas.openxmlformats.org/drawingml/2006/chart" xmlns:lc="http://schemas.openxmlformats.org/drawingml/2006/lockedCanvas" xmlns:dgm="http://schemas.openxmlformats.org/drawingml/2006/diagram" xmlns:wps="http://schemas.microsoft.com/office/word/2010/wordprocessingShape" xmlns:wpg="http://schemas.microsoft.com/office/word/2010/wordprocessingGroup" xmlns:w14="http://schemas.microsoft.com/office/word/2010/wordml" xmlns:w15="http://schemas.microsoft.com/office/word/2012/wordml" xmlns:w16="http://schemas.microsoft.com/office/word/2018/wordml" xmlns:w16cex="http://schemas.microsoft.com/office/word/2018/wordml/cex" xmlns:w16cid="http://schemas.microsoft.com/office/word/2016/wordml/cid" xmlns="http://schemas.microsoft.com/office/tasks/2019/documenttasks" xmlns:cr="http://schemas.microsoft.com/office/comments/2020/reactions">
+  <w:p>
+    <w:pPr>
+      <w:jc w:val="right"/>
+      <w:rPr/>
+    </w:pPr>
+    <w:r>
+      <w:rPr/>
+      <w:fldChar w:fldCharType="begin"/>
+      <w:instrText xml:space="preserve">PAGE</w:instrText>
+      <w:fldChar w:fldCharType="separate"/>
+      <w:fldChar w:fldCharType="end"/>
+    </w:r>
+    <w:r>
+      <w:rPr>
+        <w:rtl w:val="0"/>
+      </w:rPr>
+    </w:r>
+  </w:p>
+</w:ftr>
 </file>
 
 <file path=word/numbering.xml><?xml version="1.0" encoding="utf-8"?>

</xml_diff>